<commit_message>
Final Workflow engine states
</commit_message>
<xml_diff>
--- a/_RESOURCES/LifeCycle Concept.docx
+++ b/_RESOURCES/LifeCycle Concept.docx
@@ -38,10 +38,10 @@
         <w:t xml:space="preserve">This document explains the </w:t>
       </w:r>
       <w:r>
-        <w:t>Haley.Lifecycle</w:t>
-      </w:r>
-      <w:r>
-        <w:t xml:space="preserve"> embedded workflow concept so it can be reused as a stable reference across design iterations (database schema, engine APIs, monitoring, idempotency, and micro work-items).</w:t>
+        <w:t xml:space="preserve">HaleyFlow.Engine </w:t>
+      </w:r>
+      <w:r>
+        <w:t>embedded workflow concept so it can be reused as a stable reference across design iterations (database schema, engine APIs, monitoring, idempotency, and micro work-items).</w:t>
       </w:r>
     </w:p>
     <w:p>
@@ -142,7 +142,14 @@
           <w:b/>
           <w:bCs/>
         </w:rPr>
-        <w:t>LCEngine (Embedded Library)</w:t>
+        <w:t>FlowEngine</w:t>
+      </w:r>
+      <w:r>
+        <w:rPr>
+          <w:b/>
+          <w:bCs/>
+        </w:rPr>
+        <w:t xml:space="preserve"> (Embedded Library)</w:t>
       </w:r>
     </w:p>
     <w:p>
@@ -242,7 +249,13 @@
         <w:t>delivery awareness / crash resume</w:t>
       </w:r>
       <w:r>
-        <w:t>) by asking LCEngine to re-notify or re-trigger.</w:t>
+        <w:t xml:space="preserve">) by asking </w:t>
+      </w:r>
+      <w:r>
+        <w:t>FlowEngine</w:t>
+      </w:r>
+      <w:r>
+        <w:t xml:space="preserve"> to re-notify or re-trigger.</w:t>
       </w:r>
     </w:p>
     <w:p>
@@ -584,7 +597,13 @@
         <w:rPr>
           <w:rStyle w:val="IntenseReference"/>
         </w:rPr>
-        <w:t>LCEngineInitializer.Initialize</w:t>
+        <w:t>FlowEngine</w:t>
+      </w:r>
+      <w:r>
+        <w:rPr>
+          <w:rStyle w:val="IntenseReference"/>
+        </w:rPr>
+        <w:t>Initializer.Initialize</w:t>
       </w:r>
       <w:proofErr w:type="spellEnd"/>
       <w:r>
@@ -698,7 +717,13 @@
         </w:numPr>
       </w:pPr>
       <w:r>
-        <w:t>Loads policy JSON into LCEngine memory cache (</w:t>
+        <w:t xml:space="preserve">Loads policy JSON into </w:t>
+      </w:r>
+      <w:r>
+        <w:t>FlowEngine</w:t>
+      </w:r>
+      <w:r>
+        <w:t xml:space="preserve"> memory cache (</w:t>
       </w:r>
       <w:proofErr w:type="spellStart"/>
       <w:r>
@@ -1305,7 +1330,7 @@
           <w:bCs/>
         </w:rPr>
         <w:pict w14:anchorId="07D00DE4">
-          <v:rect id="_x0000_i1261" style="width:0;height:1.5pt" o:hralign="center" o:hrstd="t" o:hr="t" fillcolor="#a0a0a0" stroked="f"/>
+          <v:rect id="_x0000_i1025" style="width:0;height:1.5pt" o:hralign="center" o:hrstd="t" o:hr="t" fillcolor="#a0a0a0" stroked="f"/>
         </w:pict>
       </w:r>
     </w:p>
@@ -27780,6 +27805,7 @@
   <w:style w:type="character" w:default="1" w:styleId="DefaultParagraphFont">
     <w:name w:val="Default Paragraph Font"/>
     <w:uiPriority w:val="1"/>
+    <w:semiHidden/>
     <w:unhideWhenUsed/>
   </w:style>
   <w:style w:type="table" w:default="1" w:styleId="TableNormal">

</xml_diff>